<commit_message>
update bylaws with final (non-draft) version
</commit_message>
<xml_diff>
--- a/files/2014-By-Laws.docx
+++ b/files/2014-By-Laws.docx
@@ -1337,85 +1337,71 @@
           <w:rFonts w:ascii="Times New Roman" w:hAnsi="Times New Roman" w:cs="Times New Roman"/>
           <w:color w:val="000000"/>
         </w:rPr>
+        <w:t xml:space="preserve"> perform all the duties of the President</w:t>
+      </w:r>
+      <w:r>
+        <w:rPr>
+          <w:rFonts w:ascii="Times New Roman" w:hAnsi="Times New Roman" w:cs="Times New Roman"/>
+          <w:color w:val="000000"/>
+        </w:rPr>
+        <w:t>,</w:t>
+      </w:r>
+      <w:r>
+        <w:rPr>
+          <w:rFonts w:ascii="Times New Roman" w:hAnsi="Times New Roman" w:cs="Times New Roman"/>
+          <w:color w:val="000000"/>
+        </w:rPr>
+        <w:t xml:space="preserve"> and shall perform all other acts which may be authorized to do by the Board of Directors. </w:t>
+      </w:r>
+    </w:p>
+    <w:p>
+      <w:pPr>
+        <w:autoSpaceDE w:val="0"/>
+        <w:autoSpaceDN w:val="0"/>
+        <w:adjustRightInd w:val="0"/>
+        <w:spacing w:after="0" w:line="240" w:lineRule="auto"/>
+        <w:jc w:val="both"/>
+        <w:rPr>
+          <w:rFonts w:ascii="Times New Roman" w:hAnsi="Times New Roman" w:cs="Times New Roman"/>
+          <w:color w:val="000000"/>
+        </w:rPr>
+      </w:pPr>
+    </w:p>
+    <w:p>
+      <w:pPr>
+        <w:autoSpaceDE w:val="0"/>
+        <w:autoSpaceDN w:val="0"/>
+        <w:adjustRightInd w:val="0"/>
+        <w:spacing w:after="0" w:line="240" w:lineRule="auto"/>
+        <w:jc w:val="both"/>
+        <w:rPr>
+          <w:rFonts w:ascii="Times New Roman" w:hAnsi="Times New Roman" w:cs="Times New Roman"/>
+          <w:color w:val="000000"/>
+        </w:rPr>
+      </w:pPr>
+      <w:proofErr w:type="gramStart"/>
+      <w:r>
+        <w:rPr>
+          <w:rFonts w:ascii="Times New Roman" w:hAnsi="Times New Roman" w:cs="Times New Roman"/>
+          <w:color w:val="000000"/>
+        </w:rPr>
+        <w:t>Section 4.</w:t>
+      </w:r>
+      <w:proofErr w:type="gramEnd"/>
+      <w:r>
+        <w:rPr>
+          <w:rFonts w:ascii="Times New Roman" w:hAnsi="Times New Roman" w:cs="Times New Roman"/>
+          <w:color w:val="000000"/>
+        </w:rPr>
         <w:t xml:space="preserve"> </w:t>
       </w:r>
-      <w:r>
-        <w:rPr>
-          <w:rFonts w:ascii="Times New Roman" w:hAnsi="Times New Roman" w:cs="Times New Roman"/>
-          <w:strike/>
-          <w:color w:val="000000"/>
-        </w:rPr>
-        <w:t>and</w:t>
-      </w:r>
-      <w:r>
-        <w:rPr>
-          <w:rFonts w:ascii="Times New Roman" w:hAnsi="Times New Roman" w:cs="Times New Roman"/>
-          <w:color w:val="000000"/>
-        </w:rPr>
-        <w:t xml:space="preserve"> perform all the duties of the President</w:t>
-      </w:r>
-      <w:r>
-        <w:rPr>
-          <w:rFonts w:ascii="Times New Roman" w:hAnsi="Times New Roman" w:cs="Times New Roman"/>
-          <w:color w:val="000000"/>
-        </w:rPr>
-        <w:t>,</w:t>
-      </w:r>
-      <w:r>
-        <w:rPr>
-          <w:rFonts w:ascii="Times New Roman" w:hAnsi="Times New Roman" w:cs="Times New Roman"/>
-          <w:color w:val="000000"/>
-        </w:rPr>
-        <w:t xml:space="preserve"> and </w:t>
-      </w:r>
-      <w:r>
-        <w:rPr>
-          <w:rFonts w:ascii="Times New Roman" w:hAnsi="Times New Roman" w:cs="Times New Roman"/>
-          <w:strike/>
-          <w:color w:val="000000"/>
-        </w:rPr>
-        <w:t>he</w:t>
-      </w:r>
-      <w:r>
-        <w:rPr>
-          <w:rFonts w:ascii="Times New Roman" w:hAnsi="Times New Roman" w:cs="Times New Roman"/>
-          <w:color w:val="000000"/>
-        </w:rPr>
-        <w:t xml:space="preserve"> shall perform all other acts which may be authorized to do by the Board of Directors. </w:t>
-      </w:r>
-    </w:p>
-    <w:p>
-      <w:pPr>
-        <w:autoSpaceDE w:val="0"/>
-        <w:autoSpaceDN w:val="0"/>
-        <w:adjustRightInd w:val="0"/>
-        <w:spacing w:after="0" w:line="240" w:lineRule="auto"/>
-        <w:jc w:val="both"/>
-        <w:rPr>
-          <w:rFonts w:ascii="Times New Roman" w:hAnsi="Times New Roman" w:cs="Times New Roman"/>
-          <w:color w:val="000000"/>
-        </w:rPr>
-      </w:pPr>
-    </w:p>
-    <w:p>
-      <w:pPr>
-        <w:autoSpaceDE w:val="0"/>
-        <w:autoSpaceDN w:val="0"/>
-        <w:adjustRightInd w:val="0"/>
-        <w:spacing w:after="0" w:line="240" w:lineRule="auto"/>
-        <w:jc w:val="both"/>
-        <w:rPr>
-          <w:rFonts w:ascii="Times New Roman" w:hAnsi="Times New Roman" w:cs="Times New Roman"/>
-          <w:color w:val="000000"/>
-        </w:rPr>
-      </w:pPr>
       <w:proofErr w:type="gramStart"/>
       <w:r>
         <w:rPr>
           <w:rFonts w:ascii="Times New Roman" w:hAnsi="Times New Roman" w:cs="Times New Roman"/>
           <w:color w:val="000000"/>
         </w:rPr>
-        <w:t>Section 4.</w:t>
+        <w:t>TREASURER.</w:t>
       </w:r>
       <w:proofErr w:type="gramEnd"/>
       <w:r>
@@ -1423,39 +1409,7 @@
           <w:rFonts w:ascii="Times New Roman" w:hAnsi="Times New Roman" w:cs="Times New Roman"/>
           <w:color w:val="000000"/>
         </w:rPr>
-        <w:t xml:space="preserve"> </w:t>
-      </w:r>
-      <w:proofErr w:type="gramStart"/>
-      <w:r>
-        <w:rPr>
-          <w:rFonts w:ascii="Times New Roman" w:hAnsi="Times New Roman" w:cs="Times New Roman"/>
-          <w:color w:val="000000"/>
-        </w:rPr>
-        <w:t>TREASURER.</w:t>
-      </w:r>
-      <w:proofErr w:type="gramEnd"/>
-      <w:r>
-        <w:rPr>
-          <w:rFonts w:ascii="Times New Roman" w:hAnsi="Times New Roman" w:cs="Times New Roman"/>
-          <w:color w:val="000000"/>
-        </w:rPr>
-        <w:t xml:space="preserve"> The Treasurer shall collect all monies and have care and custody of all funds of the Association, and shall have power to endorse for deposit or collection all notes, checks, drafts, etc., payable to the Association. The Treasurer shall deem or cause to be kept accurate books of accounts which shall be the property of the Association, and shall render a statement of the financial affairs of the Association to the Board of Directors whenever they may request it, and at each Annual Meeting shall submit a complete written report of account as Treasurer for the post calendar year which calendar year shall end on the 31st day of August of each year of the life of the Association. If required by the Board of Directors, the Treasurer shall be bonded for the faithful performance of duties in such form and such sum and </w:t>
-      </w:r>
-      <w:proofErr w:type="gramStart"/>
-      <w:r>
-        <w:rPr>
-          <w:rFonts w:ascii="Times New Roman" w:hAnsi="Times New Roman" w:cs="Times New Roman"/>
-          <w:color w:val="000000"/>
-        </w:rPr>
-        <w:t>with</w:t>
-      </w:r>
-      <w:proofErr w:type="gramEnd"/>
-      <w:r>
-        <w:rPr>
-          <w:rFonts w:ascii="Times New Roman" w:hAnsi="Times New Roman" w:cs="Times New Roman"/>
-          <w:color w:val="000000"/>
-        </w:rPr>
-        <w:t xml:space="preserve"> such surety or sureties as the Board of Directors shall require, all at the expense and cost to the Association. </w:t>
+        <w:t xml:space="preserve"> The Treasurer shall collect all monies and have care and custody of all funds of the Association, and shall have power to endorse for deposit or collection all notes, checks, drafts, etc., payable to the Association. The Treasurer shall deem or cause to be kept accurate books of accounts which shall be the property of the Association, and shall render a statement of the financial affairs of the Association to the Board of Directors whenever they may request it, and at each Annual Meeting shall submit a complete written report of account as Treasurer for the post calendar year which calendar year shall end on the 31st day of August of each year of the life of the Association. If required by the Board of Directors, the Treasurer shall be bonded for the faithful performance of duties in such form and such sum and with such surety or sureties as the Board of Directors shall require, all at the expense and cost to the Association. </w:t>
       </w:r>
     </w:p>
     <w:p>
@@ -3687,8 +3641,6 @@
           <w:color w:val="000000"/>
         </w:rPr>
       </w:pPr>
-      <w:bookmarkStart w:id="0" w:name="_GoBack"/>
-      <w:bookmarkEnd w:id="0"/>
     </w:p>
     <w:p>
       <w:pPr>
@@ -3912,6 +3864,18 @@
     </w:p>
     <w:p>
       <w:pPr>
+        <w:pStyle w:val="NoSpacing"/>
+      </w:pPr>
+    </w:p>
+    <w:p>
+      <w:pPr>
+        <w:pStyle w:val="NoSpacing"/>
+      </w:pPr>
+      <w:bookmarkStart w:id="0" w:name="_GoBack"/>
+      <w:bookmarkEnd w:id="0"/>
+    </w:p>
+    <w:p>
+      <w:pPr>
         <w:autoSpaceDE w:val="0"/>
         <w:autoSpaceDN w:val="0"/>
         <w:adjustRightInd w:val="0"/>
@@ -3931,6 +3895,7 @@
           <w:bCs/>
           <w:color w:val="000000"/>
         </w:rPr>
+        <w:lastRenderedPageBreak/>
         <w:t>ARTICLE IX</w:t>
       </w:r>
     </w:p>
@@ -3968,7 +3933,6 @@
           <w:bCs/>
           <w:color w:val="000000"/>
         </w:rPr>
-        <w:lastRenderedPageBreak/>
         <w:t>AUTHORITY OF PROCEDURE</w:t>
       </w:r>
     </w:p>
@@ -4293,7 +4257,7 @@
           <w:rPr>
             <w:noProof/>
           </w:rPr>
-          <w:t>5</w:t>
+          <w:t>6</w:t>
         </w:r>
         <w:r>
           <w:rPr>
@@ -5721,7 +5685,7 @@
 </file>
 
 <file path=customXml/itemProps1.xml><?xml version="1.0" encoding="utf-8"?>
-<ds:datastoreItem xmlns:ds="http://schemas.openxmlformats.org/officeDocument/2006/customXml" ds:itemID="{24A4C17D-5DA1-451F-83B8-F92C62F437A8}">
+<ds:datastoreItem xmlns:ds="http://schemas.openxmlformats.org/officeDocument/2006/customXml" ds:itemID="{FA973BC4-1874-4699-B360-96AFCB94092C}">
   <ds:schemaRefs>
     <ds:schemaRef ds:uri="http://schemas.openxmlformats.org/officeDocument/2006/bibliography"/>
   </ds:schemaRefs>

</xml_diff>